<commit_message>
Modificado item 1 y generado pdf
</commit_message>
<xml_diff>
--- a/Item 1/Item 1.docx
+++ b/Item 1/Item 1.docx
@@ -99,6 +99,7 @@
           <w:lang w:val="en-US"/>
         </w:rPr>
       </w:pPr>
+      <w:proofErr w:type="spellStart"/>
       <w:r>
         <w:rPr>
           <w:rFonts w:ascii="Arial Black" w:hAnsi="Arial Black"/>
@@ -107,8 +108,9 @@
           <w:szCs w:val="32"/>
           <w:lang w:val="en-US"/>
         </w:rPr>
-        <w:t>Informe - D0</w:t>
-      </w:r>
+        <w:t>Informe</w:t>
+      </w:r>
+      <w:proofErr w:type="spellEnd"/>
       <w:r>
         <w:rPr>
           <w:rFonts w:ascii="Arial Black" w:hAnsi="Arial Black"/>
@@ -117,7 +119,7 @@
           <w:szCs w:val="32"/>
           <w:lang w:val="en-US"/>
         </w:rPr>
-        <w:t>8</w:t>
+        <w:t xml:space="preserve"> - D0</w:t>
       </w:r>
       <w:r>
         <w:rPr>
@@ -127,7 +129,7 @@
           <w:szCs w:val="32"/>
           <w:lang w:val="en-US"/>
         </w:rPr>
-        <w:t xml:space="preserve">: </w:t>
+        <w:t>8</w:t>
       </w:r>
       <w:r>
         <w:rPr>
@@ -137,7 +139,7 @@
           <w:szCs w:val="32"/>
           <w:lang w:val="en-US"/>
         </w:rPr>
-        <w:t>Item 1</w:t>
+        <w:t xml:space="preserve">: </w:t>
       </w:r>
       <w:r>
         <w:rPr>
@@ -147,6 +149,16 @@
           <w:szCs w:val="32"/>
           <w:lang w:val="en-US"/>
         </w:rPr>
+        <w:t>Item 1</w:t>
+      </w:r>
+      <w:r>
+        <w:rPr>
+          <w:rFonts w:ascii="Arial Black" w:hAnsi="Arial Black"/>
+          <w:b/>
+          <w:sz w:val="32"/>
+          <w:szCs w:val="32"/>
+          <w:lang w:val="en-US"/>
+        </w:rPr>
         <w:t>.</w:t>
       </w:r>
     </w:p>
@@ -308,7 +320,25 @@
           <w:sz w:val="24"/>
           <w:szCs w:val="24"/>
         </w:rPr>
-        <w:t>Barrientos Mohedano, Rubén</w:t>
+        <w:t xml:space="preserve">Barrientos </w:t>
+      </w:r>
+      <w:proofErr w:type="spellStart"/>
+      <w:r>
+        <w:rPr>
+          <w:rFonts w:ascii="Arial" w:hAnsi="Arial" w:cs="Arial"/>
+          <w:sz w:val="24"/>
+          <w:szCs w:val="24"/>
+        </w:rPr>
+        <w:t>Mohedano</w:t>
+      </w:r>
+      <w:proofErr w:type="spellEnd"/>
+      <w:r>
+        <w:rPr>
+          <w:rFonts w:ascii="Arial" w:hAnsi="Arial" w:cs="Arial"/>
+          <w:sz w:val="24"/>
+          <w:szCs w:val="24"/>
+        </w:rPr>
+        <w:t>, Rubén</w:t>
       </w:r>
     </w:p>
     <w:p>
@@ -733,8 +763,6 @@
         </w:rPr>
         <w:t>y que beneficio debe obtener la empresa</w:t>
       </w:r>
-      <w:bookmarkStart w:id="1" w:name="_GoBack"/>
-      <w:bookmarkEnd w:id="1"/>
       <w:r>
         <w:rPr>
           <w:rFonts w:ascii="Arial" w:hAnsi="Arial" w:cs="Arial"/>
@@ -1049,7 +1077,7 @@
           <w:szCs w:val="40"/>
         </w:rPr>
       </w:pPr>
-      <w:bookmarkStart w:id="2" w:name="_Toc474496548"/>
+      <w:bookmarkStart w:id="1" w:name="_Toc474496548"/>
       <w:r>
         <w:rPr>
           <w:sz w:val="40"/>
@@ -1057,7 +1085,7 @@
         </w:rPr>
         <w:t>Coste del proyecto</w:t>
       </w:r>
-      <w:bookmarkEnd w:id="2"/>
+      <w:bookmarkEnd w:id="1"/>
     </w:p>
     <w:p/>
     <w:p>
@@ -1080,7 +1108,7 @@
           <w:rFonts w:ascii="Arial" w:hAnsi="Arial" w:cs="Arial"/>
           <w:sz w:val="24"/>
         </w:rPr>
-        <w:t xml:space="preserve"> cuenta cuanto suele cobrar un programador por hora y la complejidad que tiene este proyecto</w:t>
+        <w:t xml:space="preserve"> cuenta cuanto suele cobrar un programador por hora</w:t>
       </w:r>
       <w:r>
         <w:rPr>
@@ -1190,7 +1218,25 @@
                 <w:sz w:val="24"/>
                 <w:szCs w:val="24"/>
               </w:rPr>
-              <w:t>Barrientos Mohedano, Rubén</w:t>
+              <w:t xml:space="preserve">Barrientos </w:t>
+            </w:r>
+            <w:proofErr w:type="spellStart"/>
+            <w:r>
+              <w:rPr>
+                <w:rFonts w:ascii="Arial" w:hAnsi="Arial" w:cs="Arial"/>
+                <w:sz w:val="24"/>
+                <w:szCs w:val="24"/>
+              </w:rPr>
+              <w:t>Mohedano</w:t>
+            </w:r>
+            <w:proofErr w:type="spellEnd"/>
+            <w:r>
+              <w:rPr>
+                <w:rFonts w:ascii="Arial" w:hAnsi="Arial" w:cs="Arial"/>
+                <w:sz w:val="24"/>
+                <w:szCs w:val="24"/>
+              </w:rPr>
+              <w:t>, Rubén</w:t>
             </w:r>
           </w:p>
         </w:tc>
@@ -1462,28 +1508,42 @@
           <w:rFonts w:ascii="Arial" w:hAnsi="Arial" w:cs="Arial"/>
           <w:sz w:val="24"/>
         </w:rPr>
-        <w:t>Hemos estimado que la complejidad de este proyecto es media por lo</w:t>
-      </w:r>
-      <w:r>
-        <w:rPr>
-          <w:rFonts w:ascii="Arial" w:hAnsi="Arial" w:cs="Arial"/>
-          <w:sz w:val="24"/>
-        </w:rPr>
-        <w:t xml:space="preserve"> tanto</w:t>
-      </w:r>
-      <w:r>
-        <w:rPr>
-          <w:rFonts w:ascii="Arial" w:hAnsi="Arial" w:cs="Arial"/>
-          <w:sz w:val="24"/>
-        </w:rPr>
-        <w:t xml:space="preserve"> aplicando la</w:t>
-      </w:r>
-      <w:r>
-        <w:rPr>
-          <w:rFonts w:ascii="Arial" w:hAnsi="Arial" w:cs="Arial"/>
-          <w:sz w:val="24"/>
-        </w:rPr>
-        <w:t xml:space="preserve"> métrica según la complejidad obtenemos que el coste del proyecto por hora es de unos 97,5 €. Teniendo en cuenta que al día vamos a dedicarle unas 4 horas de trabajo el precio por día será de unos 390 € y como la duración del proyecto va a ser de 19 días el coste total del proyecto será de 7410 €.</w:t>
+        <w:t xml:space="preserve">Teniendo en cuenta que al día vamos a dedicarle unas 4 horas de trabajo el precio por día será de unos </w:t>
+      </w:r>
+      <w:r>
+        <w:rPr>
+          <w:rFonts w:ascii="Arial" w:hAnsi="Arial" w:cs="Arial"/>
+          <w:sz w:val="24"/>
+        </w:rPr>
+        <w:t>260</w:t>
+      </w:r>
+      <w:r>
+        <w:rPr>
+          <w:rFonts w:ascii="Arial" w:hAnsi="Arial" w:cs="Arial"/>
+          <w:sz w:val="24"/>
+        </w:rPr>
+        <w:t xml:space="preserve"> € y como la dura</w:t>
+      </w:r>
+      <w:r>
+        <w:rPr>
+          <w:rFonts w:ascii="Arial" w:hAnsi="Arial" w:cs="Arial"/>
+          <w:sz w:val="24"/>
+        </w:rPr>
+        <w:t>ción del proyecto va a ser de 22</w:t>
+      </w:r>
+      <w:r>
+        <w:rPr>
+          <w:rFonts w:ascii="Arial" w:hAnsi="Arial" w:cs="Arial"/>
+          <w:sz w:val="24"/>
+        </w:rPr>
+        <w:t xml:space="preserve"> días el coste total del proyecto será de </w:t>
+      </w:r>
+      <w:r>
+        <w:rPr>
+          <w:rFonts w:ascii="Arial" w:hAnsi="Arial" w:cs="Arial"/>
+          <w:sz w:val="24"/>
+        </w:rPr>
+        <w:t>5720 €. Si añadimos un 25% del coste como beneficios que esperamos obtener tenemos que el coste es de unos 7150€.</w:t>
       </w:r>
     </w:p>
     <w:tbl>
@@ -1577,7 +1637,25 @@
                 <w:sz w:val="24"/>
                 <w:szCs w:val="24"/>
               </w:rPr>
-              <w:t>Barrientos Mohedano, Rubén</w:t>
+              <w:t xml:space="preserve">Barrientos </w:t>
+            </w:r>
+            <w:proofErr w:type="spellStart"/>
+            <w:r>
+              <w:rPr>
+                <w:rFonts w:ascii="Arial" w:hAnsi="Arial" w:cs="Arial"/>
+                <w:sz w:val="24"/>
+                <w:szCs w:val="24"/>
+              </w:rPr>
+              <w:t>Mohedano</w:t>
+            </w:r>
+            <w:proofErr w:type="spellEnd"/>
+            <w:r>
+              <w:rPr>
+                <w:rFonts w:ascii="Arial" w:hAnsi="Arial" w:cs="Arial"/>
+                <w:sz w:val="24"/>
+                <w:szCs w:val="24"/>
+              </w:rPr>
+              <w:t>, Rubén</w:t>
             </w:r>
           </w:p>
         </w:tc>
@@ -1601,7 +1679,14 @@
                 <w:rFonts w:ascii="Arial" w:hAnsi="Arial" w:cs="Arial"/>
                 <w:sz w:val="24"/>
               </w:rPr>
-              <w:t>1520 €</w:t>
+              <w:t>1760</w:t>
+            </w:r>
+            <w:r>
+              <w:rPr>
+                <w:rFonts w:ascii="Arial" w:hAnsi="Arial" w:cs="Arial"/>
+                <w:sz w:val="24"/>
+              </w:rPr>
+              <w:t xml:space="preserve"> €</w:t>
             </w:r>
           </w:p>
         </w:tc>
@@ -1650,7 +1735,14 @@
                 <w:rFonts w:ascii="Arial" w:hAnsi="Arial" w:cs="Arial"/>
                 <w:sz w:val="24"/>
               </w:rPr>
-              <w:t>1140 €</w:t>
+              <w:t>1320</w:t>
+            </w:r>
+            <w:r>
+              <w:rPr>
+                <w:rFonts w:ascii="Arial" w:hAnsi="Arial" w:cs="Arial"/>
+                <w:sz w:val="24"/>
+              </w:rPr>
+              <w:t xml:space="preserve"> €</w:t>
             </w:r>
           </w:p>
         </w:tc>
@@ -1699,7 +1791,14 @@
                 <w:rFonts w:ascii="Arial" w:hAnsi="Arial" w:cs="Arial"/>
                 <w:sz w:val="24"/>
               </w:rPr>
-              <w:t>1140 €</w:t>
+              <w:t>1320</w:t>
+            </w:r>
+            <w:r>
+              <w:rPr>
+                <w:rFonts w:ascii="Arial" w:hAnsi="Arial" w:cs="Arial"/>
+                <w:sz w:val="24"/>
+              </w:rPr>
+              <w:t xml:space="preserve"> €</w:t>
             </w:r>
           </w:p>
         </w:tc>
@@ -1748,7 +1847,14 @@
                 <w:rFonts w:ascii="Arial" w:hAnsi="Arial" w:cs="Arial"/>
                 <w:sz w:val="24"/>
               </w:rPr>
-              <w:t>1140 €</w:t>
+              <w:t>1320</w:t>
+            </w:r>
+            <w:r>
+              <w:rPr>
+                <w:rFonts w:ascii="Arial" w:hAnsi="Arial" w:cs="Arial"/>
+                <w:sz w:val="24"/>
+              </w:rPr>
+              <w:t xml:space="preserve"> €</w:t>
             </w:r>
           </w:p>
         </w:tc>
@@ -1774,7 +1880,7 @@
                 <w:rFonts w:ascii="Arial" w:hAnsi="Arial" w:cs="Arial"/>
                 <w:sz w:val="24"/>
               </w:rPr>
-              <w:t>Empresa</w:t>
+              <w:t>25% Beneficios</w:t>
             </w:r>
           </w:p>
         </w:tc>
@@ -1795,7 +1901,16 @@
                 <w:rFonts w:ascii="Arial" w:hAnsi="Arial" w:cs="Arial"/>
                 <w:sz w:val="24"/>
               </w:rPr>
-              <w:t>2470 €</w:t>
+              <w:t>1430</w:t>
+            </w:r>
+            <w:bookmarkStart w:id="2" w:name="_GoBack"/>
+            <w:bookmarkEnd w:id="2"/>
+            <w:r>
+              <w:rPr>
+                <w:rFonts w:ascii="Arial" w:hAnsi="Arial" w:cs="Arial"/>
+                <w:sz w:val="24"/>
+              </w:rPr>
+              <w:t xml:space="preserve"> €</w:t>
             </w:r>
           </w:p>
         </w:tc>
@@ -1842,7 +1957,21 @@
                 <w:rFonts w:ascii="Arial" w:hAnsi="Arial" w:cs="Arial"/>
                 <w:sz w:val="24"/>
               </w:rPr>
-              <w:t>7410 €</w:t>
+              <w:t>7150</w:t>
+            </w:r>
+            <w:r>
+              <w:rPr>
+                <w:rFonts w:ascii="Arial" w:hAnsi="Arial" w:cs="Arial"/>
+                <w:sz w:val="24"/>
+              </w:rPr>
+              <w:t xml:space="preserve"> </w:t>
+            </w:r>
+            <w:r>
+              <w:rPr>
+                <w:rFonts w:ascii="Arial" w:hAnsi="Arial" w:cs="Arial"/>
+                <w:sz w:val="24"/>
+              </w:rPr>
+              <w:t>€</w:t>
             </w:r>
           </w:p>
         </w:tc>
@@ -1926,7 +2055,7 @@
           <w:rPr>
             <w:noProof/>
           </w:rPr>
-          <w:t>1</w:t>
+          <w:t>2</w:t>
         </w:r>
         <w:r>
           <w:fldChar w:fldCharType="end"/>
@@ -3351,7 +3480,7 @@
 </file>
 
 <file path=customXml/itemProps2.xml><?xml version="1.0" encoding="utf-8"?>
-<ds:datastoreItem xmlns:ds="http://schemas.openxmlformats.org/officeDocument/2006/customXml" ds:itemID="{C9A72C34-DE95-4B42-B151-E40B2F12E863}">
+<ds:datastoreItem xmlns:ds="http://schemas.openxmlformats.org/officeDocument/2006/customXml" ds:itemID="{AFBC11CC-ED3A-48F6-A1DC-B282FBE8BF83}">
   <ds:schemaRefs>
     <ds:schemaRef ds:uri="http://schemas.openxmlformats.org/officeDocument/2006/bibliography"/>
   </ds:schemaRefs>

</xml_diff>